<commit_message>
Update beschrijving testgevallen inpassingsplan
</commit_message>
<xml_diff>
--- a/Overgangsrecht+TAM/validatie_testbestanden_TAM-uitgebreid/inpassingsplan/validatie_inpassingsplan.docx
+++ b/Overgangsrecht+TAM/validatie_testbestanden_TAM-uitgebreid/inpassingsplan/validatie_inpassingsplan.docx
@@ -740,13 +740,7 @@
     </w:p>
     <w:p>
       <w:r>
-        <w:t>1</w:t>
-      </w:r>
-      <w:r>
-        <w:t>e</w:t>
-      </w:r>
-      <w:r>
-        <w:t>: d</w:t>
+        <w:t>1e: d</w:t>
       </w:r>
       <w:r>
         <w:t xml:space="preserve">atum </w:t>
@@ -804,6 +798,12 @@
           <w:color w:val="00B050"/>
         </w:rPr>
         <w:t>TAM-</w:t>
+      </w:r>
+      <w:r>
+        <w:rPr>
+          <w:color w:val="00B050"/>
+        </w:rPr>
+        <w:t xml:space="preserve">projectbesluit </w:t>
       </w:r>
       <w:r>
         <w:rPr>
@@ -2410,6 +2410,7 @@
     <w:lsdException w:name="HTML Sample" w:semiHidden="1" w:unhideWhenUsed="1"/>
     <w:lsdException w:name="HTML Typewriter" w:semiHidden="1" w:unhideWhenUsed="1"/>
     <w:lsdException w:name="HTML Variable" w:semiHidden="1" w:unhideWhenUsed="1"/>
+    <w:lsdException w:name="Normal Table" w:semiHidden="1" w:unhideWhenUsed="1"/>
     <w:lsdException w:name="annotation subject" w:semiHidden="1" w:unhideWhenUsed="1"/>
     <w:lsdException w:name="No List" w:semiHidden="1" w:unhideWhenUsed="1"/>
     <w:lsdException w:name="Outline List 1" w:semiHidden="1" w:unhideWhenUsed="1"/>
@@ -2452,8 +2453,11 @@
     <w:lsdException w:name="Table Contemporary" w:semiHidden="1" w:unhideWhenUsed="1"/>
     <w:lsdException w:name="Table Elegant" w:semiHidden="1" w:unhideWhenUsed="1"/>
     <w:lsdException w:name="Table Professional" w:semiHidden="1" w:unhideWhenUsed="1"/>
+    <w:lsdException w:name="Table Subtle 1" w:semiHidden="1" w:unhideWhenUsed="1"/>
     <w:lsdException w:name="Table Subtle 2" w:semiHidden="1" w:unhideWhenUsed="1"/>
     <w:lsdException w:name="Table Web 1" w:semiHidden="1" w:unhideWhenUsed="1"/>
+    <w:lsdException w:name="Table Web 2" w:semiHidden="1" w:unhideWhenUsed="1"/>
+    <w:lsdException w:name="Table Web 3" w:semiHidden="1" w:unhideWhenUsed="1"/>
     <w:lsdException w:name="Balloon Text" w:semiHidden="1" w:unhideWhenUsed="1"/>
     <w:lsdException w:name="Table Grid" w:uiPriority="39"/>
     <w:lsdException w:name="Table Theme" w:semiHidden="1" w:unhideWhenUsed="1"/>
@@ -28451,12 +28455,14 @@
 </file>
 
 <file path=customXml/item1.xml><?xml version="1.0" encoding="utf-8"?>
-<?mso-contentType ?>
-<FormTemplates xmlns="http://schemas.microsoft.com/sharepoint/v3/contenttype/forms">
-  <Display>DocumentLibraryForm</Display>
-  <Edit>DocumentLibraryForm</Edit>
-  <New>DocumentLibraryForm</New>
-</FormTemplates>
+<p:properties xmlns:p="http://schemas.microsoft.com/office/2006/metadata/properties" xmlns:xsi="http://www.w3.org/2001/XMLSchema-instance" xmlns:pc="http://schemas.microsoft.com/office/infopath/2007/PartnerControls">
+  <documentManagement>
+    <lcf76f155ced4ddcb4097134ff3c332f xmlns="ab01c9f7-308e-412a-8b6b-2a38868f1fe8">
+      <Terms xmlns="http://schemas.microsoft.com/office/infopath/2007/PartnerControls"/>
+    </lcf76f155ced4ddcb4097134ff3c332f>
+    <TaxCatchAll xmlns="f5714f12-861a-48fb-8033-d35a907f947e" xsi:nil="true"/>
+  </documentManagement>
+</p:properties>
 </file>
 
 <file path=customXml/item2.xml><?xml version="1.0" encoding="utf-8"?>
@@ -28649,20 +28655,21 @@
 </file>
 
 <file path=customXml/item3.xml><?xml version="1.0" encoding="utf-8"?>
-<p:properties xmlns:p="http://schemas.microsoft.com/office/2006/metadata/properties" xmlns:xsi="http://www.w3.org/2001/XMLSchema-instance" xmlns:pc="http://schemas.microsoft.com/office/infopath/2007/PartnerControls">
-  <documentManagement>
-    <lcf76f155ced4ddcb4097134ff3c332f xmlns="ab01c9f7-308e-412a-8b6b-2a38868f1fe8">
-      <Terms xmlns="http://schemas.microsoft.com/office/infopath/2007/PartnerControls"/>
-    </lcf76f155ced4ddcb4097134ff3c332f>
-    <TaxCatchAll xmlns="f5714f12-861a-48fb-8033-d35a907f947e" xsi:nil="true"/>
-  </documentManagement>
-</p:properties>
+<?mso-contentType ?>
+<FormTemplates xmlns="http://schemas.microsoft.com/sharepoint/v3/contenttype/forms">
+  <Display>DocumentLibraryForm</Display>
+  <Edit>DocumentLibraryForm</Edit>
+  <New>DocumentLibraryForm</New>
+</FormTemplates>
 </file>
 
 <file path=customXml/itemProps1.xml><?xml version="1.0" encoding="utf-8"?>
-<ds:datastoreItem xmlns:ds="http://schemas.openxmlformats.org/officeDocument/2006/customXml" ds:itemID="{768FF505-5B6F-4B65-9AE9-191AB9A0AC3D}">
+<ds:datastoreItem xmlns:ds="http://schemas.openxmlformats.org/officeDocument/2006/customXml" ds:itemID="{E520D7C2-FE32-4156-BDBE-555E14224F14}">
   <ds:schemaRefs>
-    <ds:schemaRef ds:uri="http://schemas.microsoft.com/sharepoint/v3/contenttype/forms"/>
+    <ds:schemaRef ds:uri="http://schemas.microsoft.com/office/2006/metadata/properties"/>
+    <ds:schemaRef ds:uri="http://schemas.microsoft.com/office/infopath/2007/PartnerControls"/>
+    <ds:schemaRef ds:uri="ab01c9f7-308e-412a-8b6b-2a38868f1fe8"/>
+    <ds:schemaRef ds:uri="f5714f12-861a-48fb-8033-d35a907f947e"/>
   </ds:schemaRefs>
 </ds:datastoreItem>
 </file>
@@ -28687,12 +28694,9 @@
 </file>
 
 <file path=customXml/itemProps3.xml><?xml version="1.0" encoding="utf-8"?>
-<ds:datastoreItem xmlns:ds="http://schemas.openxmlformats.org/officeDocument/2006/customXml" ds:itemID="{E520D7C2-FE32-4156-BDBE-555E14224F14}">
+<ds:datastoreItem xmlns:ds="http://schemas.openxmlformats.org/officeDocument/2006/customXml" ds:itemID="{768FF505-5B6F-4B65-9AE9-191AB9A0AC3D}">
   <ds:schemaRefs>
-    <ds:schemaRef ds:uri="http://schemas.microsoft.com/office/2006/metadata/properties"/>
-    <ds:schemaRef ds:uri="http://schemas.microsoft.com/office/infopath/2007/PartnerControls"/>
-    <ds:schemaRef ds:uri="ab01c9f7-308e-412a-8b6b-2a38868f1fe8"/>
-    <ds:schemaRef ds:uri="f5714f12-861a-48fb-8033-d35a907f947e"/>
+    <ds:schemaRef ds:uri="http://schemas.microsoft.com/sharepoint/v3/contenttype/forms"/>
   </ds:schemaRefs>
 </ds:datastoreItem>
 </file>
</xml_diff>